<commit_message>
Using Map and refactoring modules making seperate component of notes
</commit_message>
<xml_diff>
--- a/Higher Order Functions.docx
+++ b/Higher Order Functions.docx
@@ -1,6 +1,6 @@
 
 <file path=word/document.xml><?xml version="1.0" encoding="utf-8"?>
-<w:document xmlns:wpc="http://schemas.microsoft.com/office/word/2010/wordprocessingCanvas" xmlns:cx="http://schemas.microsoft.com/office/drawing/2014/chartex" xmlns:cx1="http://schemas.microsoft.com/office/drawing/2015/9/8/chartex" xmlns:cx2="http://schemas.microsoft.com/office/drawing/2015/10/21/chartex" xmlns:cx3="http://schemas.microsoft.com/office/drawing/2016/5/9/chartex" xmlns:cx4="http://schemas.microsoft.com/office/drawing/2016/5/10/chartex" xmlns:cx5="http://schemas.microsoft.com/office/drawing/2016/5/11/chartex" xmlns:cx6="http://schemas.microsoft.com/office/drawing/2016/5/12/chartex" xmlns:cx7="http://schemas.microsoft.com/office/drawing/2016/5/13/chartex" xmlns:cx8="http://schemas.microsoft.com/office/drawing/2016/5/14/chartex" xmlns:mc="http://schemas.openxmlformats.org/markup-compatibility/2006" xmlns:aink="http://schemas.microsoft.com/office/drawing/2016/ink" xmlns:am3d="http://schemas.microsoft.com/office/drawing/2017/model3d" xmlns:o="urn:schemas-microsoft-com:office:office" xmlns:oel="http://schemas.microsoft.com/office/2019/extlst" xmlns:r="http://schemas.openxmlformats.org/officeDocument/2006/relationships" xmlns:m="http://schemas.openxmlformats.org/officeDocument/2006/math" xmlns:v="urn:schemas-microsoft-com:vml" xmlns:wp14="http://schemas.microsoft.com/office/word/2010/wordprocessingDrawing" xmlns:wp="http://schemas.openxmlformats.org/drawingml/2006/wordprocessingDrawing" xmlns:w10="urn:schemas-microsoft-com:office:word" xmlns:w="http://schemas.openxmlformats.org/wordprocessingml/2006/main" xmlns:w14="http://schemas.microsoft.com/office/word/2010/wordml" xmlns:w15="http://schemas.microsoft.com/office/word/2012/wordml" xmlns:w16cex="http://schemas.microsoft.com/office/word/2018/wordml/cex" xmlns:w16cid="http://schemas.microsoft.com/office/word/2016/wordml/cid" xmlns:w16="http://schemas.microsoft.com/office/word/2018/wordml" xmlns:w16du="http://schemas.microsoft.com/office/word/2023/wordml/word16du" xmlns:w16sdtdh="http://schemas.microsoft.com/office/word/2020/wordml/sdtdatahash" xmlns:w16sdtfl="http://schemas.microsoft.com/office/word/2024/wordml/sdtformatlock" xmlns:w16se="http://schemas.microsoft.com/office/word/2015/wordml/symex" xmlns:wpg="http://schemas.microsoft.com/office/word/2010/wordprocessingGroup" xmlns:wpi="http://schemas.microsoft.com/office/word/2010/wordprocessingInk" xmlns:wne="http://schemas.microsoft.com/office/word/2006/wordml" xmlns:wps="http://schemas.microsoft.com/office/word/2010/wordprocessingShape" mc:Ignorable="w14 w15 w16se w16cid w16 w16cex w16sdtdh w16sdtfl w16du wp14">
+<w:document xmlns:wpc="http://schemas.microsoft.com/office/word/2010/wordprocessingCanvas" xmlns:cx="http://schemas.microsoft.com/office/drawing/2014/chartex" xmlns:cx1="http://schemas.microsoft.com/office/drawing/2015/9/8/chartex" xmlns:cx2="http://schemas.microsoft.com/office/drawing/2015/10/21/chartex" xmlns:cx3="http://schemas.microsoft.com/office/drawing/2016/5/9/chartex" xmlns:cx4="http://schemas.microsoft.com/office/drawing/2016/5/10/chartex" xmlns:cx5="http://schemas.microsoft.com/office/drawing/2016/5/11/chartex" xmlns:cx6="http://schemas.microsoft.com/office/drawing/2016/5/12/chartex" xmlns:cx7="http://schemas.microsoft.com/office/drawing/2016/5/13/chartex" xmlns:cx8="http://schemas.microsoft.com/office/drawing/2016/5/14/chartex" xmlns:mc="http://schemas.openxmlformats.org/markup-compatibility/2006" xmlns:aink="http://schemas.microsoft.com/office/drawing/2016/ink" xmlns:am3d="http://schemas.microsoft.com/office/drawing/2017/model3d" xmlns:o="urn:schemas-microsoft-com:office:office" xmlns:r="http://schemas.openxmlformats.org/officeDocument/2006/relationships" xmlns:m="http://schemas.openxmlformats.org/officeDocument/2006/math" xmlns:v="urn:schemas-microsoft-com:vml" xmlns:wp14="http://schemas.microsoft.com/office/word/2010/wordprocessingDrawing" xmlns:wp="http://schemas.openxmlformats.org/drawingml/2006/wordprocessingDrawing" xmlns:w10="urn:schemas-microsoft-com:office:word" xmlns:w="http://schemas.openxmlformats.org/wordprocessingml/2006/main" xmlns:w14="http://schemas.microsoft.com/office/word/2010/wordml" xmlns:w15="http://schemas.microsoft.com/office/word/2012/wordml" xmlns:w16cex="http://schemas.microsoft.com/office/word/2018/wordml/cex" xmlns:w16cid="http://schemas.microsoft.com/office/word/2016/wordml/cid" xmlns:w16="http://schemas.microsoft.com/office/word/2018/wordml" xmlns:w16sdtdh="http://schemas.microsoft.com/office/word/2020/wordml/sdtdatahash" xmlns:w16se="http://schemas.microsoft.com/office/word/2015/wordml/symex" xmlns:wpg="http://schemas.microsoft.com/office/word/2010/wordprocessingGroup" xmlns:wpi="http://schemas.microsoft.com/office/word/2010/wordprocessingInk" xmlns:wne="http://schemas.microsoft.com/office/word/2006/wordml" xmlns:wps="http://schemas.microsoft.com/office/word/2010/wordprocessingShape" mc:Ignorable="w14 w15 w16se w16cid w16 w16cex w16sdtdh wp14">
   <w:body>
     <w:p/>
     <w:p>
@@ -75,7 +75,15 @@
       </w:r>
       <w:proofErr w:type="gramEnd"/>
       <w:r>
-        <w:t>: 'ibra' , species: 'dog' },</w:t>
+        <w:t>: '</w:t>
+      </w:r>
+      <w:proofErr w:type="spellStart"/>
+      <w:r>
+        <w:t>ibra</w:t>
+      </w:r>
+      <w:proofErr w:type="spellEnd"/>
+      <w:r>
+        <w:t>' , species: 'dog' },</w:t>
       </w:r>
     </w:p>
     <w:p>
@@ -88,7 +96,15 @@
       </w:r>
       <w:proofErr w:type="gramEnd"/>
       <w:r>
-        <w:t>: 'messi' , species: 'cat' },</w:t>
+        <w:t>: '</w:t>
+      </w:r>
+      <w:proofErr w:type="spellStart"/>
+      <w:r>
+        <w:t>messi</w:t>
+      </w:r>
+      <w:proofErr w:type="spellEnd"/>
+      <w:r>
+        <w:t>' , species: 'cat' },</w:t>
       </w:r>
     </w:p>
     <w:p>
@@ -101,7 +117,15 @@
       </w:r>
       <w:proofErr w:type="gramEnd"/>
       <w:r>
-        <w:t>: 'cristiano' , species: 'goat' },</w:t>
+        <w:t>: '</w:t>
+      </w:r>
+      <w:proofErr w:type="spellStart"/>
+      <w:r>
+        <w:t>cristiano</w:t>
+      </w:r>
+      <w:proofErr w:type="spellEnd"/>
+      <w:r>
+        <w:t>' , species: 'goat' },</w:t>
       </w:r>
     </w:p>
     <w:p>
@@ -114,7 +138,15 @@
       </w:r>
       <w:proofErr w:type="gramEnd"/>
       <w:r>
-        <w:t>: 'dybala' , species: 'bunny' }</w:t>
+        <w:t>: '</w:t>
+      </w:r>
+      <w:proofErr w:type="spellStart"/>
+      <w:r>
+        <w:t>dybala</w:t>
+      </w:r>
+      <w:proofErr w:type="spellEnd"/>
+      <w:r>
+        <w:t>' , species: 'bunny' }</w:t>
       </w:r>
     </w:p>
     <w:p>
@@ -142,12 +174,46 @@
       </w:r>
     </w:p>
     <w:p>
-      <w:r>
-        <w:rPr>
-          <w:color w:val="FF0000"/>
-        </w:rPr>
-        <w:t xml:space="preserve">for (var i = 0; i &lt; </w:t>
-      </w:r>
+      <w:pPr>
+        <w:rPr>
+          <w:color w:val="FF0000"/>
+        </w:rPr>
+      </w:pPr>
+      <w:r>
+        <w:rPr>
+          <w:color w:val="FF0000"/>
+        </w:rPr>
+        <w:t xml:space="preserve">for (var </w:t>
+      </w:r>
+      <w:proofErr w:type="spellStart"/>
+      <w:r>
+        <w:rPr>
+          <w:color w:val="FF0000"/>
+        </w:rPr>
+        <w:t>i</w:t>
+      </w:r>
+      <w:proofErr w:type="spellEnd"/>
+      <w:r>
+        <w:rPr>
+          <w:color w:val="FF0000"/>
+        </w:rPr>
+        <w:t xml:space="preserve"> = 0; </w:t>
+      </w:r>
+      <w:proofErr w:type="spellStart"/>
+      <w:r>
+        <w:rPr>
+          <w:color w:val="FF0000"/>
+        </w:rPr>
+        <w:t>i</w:t>
+      </w:r>
+      <w:proofErr w:type="spellEnd"/>
+      <w:r>
+        <w:rPr>
+          <w:color w:val="FF0000"/>
+        </w:rPr>
+        <w:t xml:space="preserve"> &lt; </w:t>
+      </w:r>
+      <w:proofErr w:type="spellStart"/>
       <w:proofErr w:type="gramStart"/>
       <w:r>
         <w:rPr>
@@ -155,12 +221,72 @@
         </w:rPr>
         <w:t>animals.length</w:t>
       </w:r>
+      <w:proofErr w:type="spellEnd"/>
       <w:proofErr w:type="gramEnd"/>
       <w:r>
         <w:rPr>
           <w:color w:val="FF0000"/>
         </w:rPr>
-        <w:t>; i++) { names.push(animals[i].name) }</w:t>
+        <w:t xml:space="preserve">; </w:t>
+      </w:r>
+      <w:proofErr w:type="spellStart"/>
+      <w:r>
+        <w:rPr>
+          <w:color w:val="FF0000"/>
+        </w:rPr>
+        <w:t>i</w:t>
+      </w:r>
+      <w:proofErr w:type="spellEnd"/>
+      <w:r>
+        <w:rPr>
+          <w:color w:val="FF0000"/>
+        </w:rPr>
+        <w:t xml:space="preserve">++) { </w:t>
+      </w:r>
+    </w:p>
+    <w:p>
+      <w:pPr>
+        <w:rPr>
+          <w:color w:val="FF0000"/>
+        </w:rPr>
+      </w:pPr>
+      <w:proofErr w:type="spellStart"/>
+      <w:proofErr w:type="gramStart"/>
+      <w:r>
+        <w:rPr>
+          <w:color w:val="FF0000"/>
+        </w:rPr>
+        <w:t>names.push</w:t>
+      </w:r>
+      <w:proofErr w:type="spellEnd"/>
+      <w:proofErr w:type="gramEnd"/>
+      <w:r>
+        <w:rPr>
+          <w:color w:val="FF0000"/>
+        </w:rPr>
+        <w:t>(animals[</w:t>
+      </w:r>
+      <w:proofErr w:type="spellStart"/>
+      <w:r>
+        <w:rPr>
+          <w:color w:val="FF0000"/>
+        </w:rPr>
+        <w:t>i</w:t>
+      </w:r>
+      <w:proofErr w:type="spellEnd"/>
+      <w:r>
+        <w:rPr>
+          <w:color w:val="FF0000"/>
+        </w:rPr>
+        <w:t xml:space="preserve">].name) </w:t>
+      </w:r>
+    </w:p>
+    <w:p>
+      <w:r>
+        <w:rPr>
+          <w:color w:val="FF0000"/>
+        </w:rPr>
+        <w:t>}</w:t>
       </w:r>
     </w:p>
     <w:p/>
@@ -186,12 +312,20 @@
         </w:rPr>
         <w:t xml:space="preserve">var names = </w:t>
       </w:r>
+      <w:proofErr w:type="spellStart"/>
       <w:proofErr w:type="gramStart"/>
       <w:r>
         <w:rPr>
           <w:color w:val="CC9900"/>
         </w:rPr>
-        <w:t>animals.map( function</w:t>
+        <w:t>animals.map</w:t>
+      </w:r>
+      <w:proofErr w:type="spellEnd"/>
+      <w:r>
+        <w:rPr>
+          <w:color w:val="CC9900"/>
+        </w:rPr>
+        <w:t>( function</w:t>
       </w:r>
       <w:proofErr w:type="gramEnd"/>
       <w:r>
@@ -232,12 +366,20 @@
         </w:rPr>
         <w:t xml:space="preserve">var names = </w:t>
       </w:r>
+      <w:proofErr w:type="spellStart"/>
       <w:proofErr w:type="gramStart"/>
       <w:r>
         <w:rPr>
           <w:color w:val="4EA72E" w:themeColor="accent6"/>
         </w:rPr>
-        <w:t xml:space="preserve">animals.map(  </w:t>
+        <w:t>animals.map</w:t>
+      </w:r>
+      <w:proofErr w:type="spellEnd"/>
+      <w:r>
+        <w:rPr>
+          <w:color w:val="4EA72E" w:themeColor="accent6"/>
+        </w:rPr>
+        <w:t xml:space="preserve">(  </w:t>
       </w:r>
       <w:proofErr w:type="gramEnd"/>
       <w:r>
@@ -257,6 +399,7 @@
       </w:pPr>
       <w:r>
         <w:rPr>
+          <w:noProof/>
           <w:color w:val="4EA72E" w:themeColor="accent6"/>
         </w:rPr>
         <w:lastRenderedPageBreak/>
@@ -308,6 +451,9 @@
     <w:p/>
     <w:p>
       <w:r>
+        <w:rPr>
+          <w:noProof/>
+        </w:rPr>
         <w:drawing>
           <wp:inline distT="0" distB="0" distL="0" distR="0" wp14:anchorId="20C0EE37" wp14:editId="2234CDA2">
             <wp:extent cx="5943600" cy="2117090"/>
@@ -347,20 +493,15 @@
     </w:p>
     <w:p>
       <w:r>
-        <w:t xml:space="preserve">Filter transforms an array into </w:t>
-      </w:r>
-      <w:proofErr w:type="gramStart"/>
-      <w:r>
-        <w:t>smaller</w:t>
-      </w:r>
-      <w:proofErr w:type="gramEnd"/>
-      <w:r>
-        <w:t xml:space="preserve"> array </w:t>
+        <w:t xml:space="preserve">Filter transforms an array into smaller array </w:t>
       </w:r>
     </w:p>
     <w:p/>
     <w:p>
       <w:r>
+        <w:rPr>
+          <w:noProof/>
+        </w:rPr>
         <w:lastRenderedPageBreak/>
         <w:drawing>
           <wp:inline distT="0" distB="0" distL="0" distR="0" wp14:anchorId="3B3B52B3" wp14:editId="38A0C095">
@@ -406,6 +547,9 @@
     </w:p>
     <w:p>
       <w:r>
+        <w:rPr>
+          <w:noProof/>
+        </w:rPr>
         <w:drawing>
           <wp:inline distT="0" distB="0" distL="0" distR="0" wp14:anchorId="09FE0FCF" wp14:editId="3BB4F6A9">
             <wp:extent cx="5943600" cy="2029460"/>
@@ -713,7 +857,23 @@
           <w:sz w:val="28"/>
           <w:szCs w:val="28"/>
         </w:rPr>
-        <w:t>var totalAmount = 0</w:t>
+        <w:t xml:space="preserve">var </w:t>
+      </w:r>
+      <w:proofErr w:type="spellStart"/>
+      <w:r>
+        <w:rPr>
+          <w:sz w:val="28"/>
+          <w:szCs w:val="28"/>
+        </w:rPr>
+        <w:t>totalAmount</w:t>
+      </w:r>
+      <w:proofErr w:type="spellEnd"/>
+      <w:r>
+        <w:rPr>
+          <w:sz w:val="28"/>
+          <w:szCs w:val="28"/>
+        </w:rPr>
+        <w:t xml:space="preserve"> = 0</w:t>
       </w:r>
     </w:p>
     <w:p>
@@ -745,8 +905,45 @@
           <w:sz w:val="28"/>
           <w:szCs w:val="28"/>
         </w:rPr>
-        <w:t xml:space="preserve">for (let i = 0; i &lt; </w:t>
-      </w:r>
+        <w:t xml:space="preserve">for (let </w:t>
+      </w:r>
+      <w:proofErr w:type="spellStart"/>
+      <w:r>
+        <w:rPr>
+          <w:color w:val="FF0000"/>
+          <w:sz w:val="28"/>
+          <w:szCs w:val="28"/>
+        </w:rPr>
+        <w:t>i</w:t>
+      </w:r>
+      <w:proofErr w:type="spellEnd"/>
+      <w:r>
+        <w:rPr>
+          <w:color w:val="FF0000"/>
+          <w:sz w:val="28"/>
+          <w:szCs w:val="28"/>
+        </w:rPr>
+        <w:t xml:space="preserve"> = 0; </w:t>
+      </w:r>
+      <w:proofErr w:type="spellStart"/>
+      <w:r>
+        <w:rPr>
+          <w:color w:val="FF0000"/>
+          <w:sz w:val="28"/>
+          <w:szCs w:val="28"/>
+        </w:rPr>
+        <w:t>i</w:t>
+      </w:r>
+      <w:proofErr w:type="spellEnd"/>
+      <w:r>
+        <w:rPr>
+          <w:color w:val="FF0000"/>
+          <w:sz w:val="28"/>
+          <w:szCs w:val="28"/>
+        </w:rPr>
+        <w:t xml:space="preserve"> &lt; </w:t>
+      </w:r>
+      <w:proofErr w:type="spellStart"/>
       <w:proofErr w:type="gramStart"/>
       <w:r>
         <w:rPr>
@@ -756,6 +953,7 @@
         </w:rPr>
         <w:t>orders.length</w:t>
       </w:r>
+      <w:proofErr w:type="spellEnd"/>
       <w:proofErr w:type="gramEnd"/>
       <w:r>
         <w:rPr>
@@ -763,8 +961,71 @@
           <w:sz w:val="28"/>
           <w:szCs w:val="28"/>
         </w:rPr>
-        <w:t>; i+</w:t>
-      </w:r>
+        <w:t xml:space="preserve">; </w:t>
+      </w:r>
+      <w:proofErr w:type="spellStart"/>
+      <w:r>
+        <w:rPr>
+          <w:color w:val="FF0000"/>
+          <w:sz w:val="28"/>
+          <w:szCs w:val="28"/>
+        </w:rPr>
+        <w:t>i</w:t>
+      </w:r>
+      <w:proofErr w:type="spellEnd"/>
+      <w:r>
+        <w:rPr>
+          <w:color w:val="FF0000"/>
+          <w:sz w:val="28"/>
+          <w:szCs w:val="28"/>
+        </w:rPr>
+        <w:t>++) {</w:t>
+      </w:r>
+    </w:p>
+    <w:p>
+      <w:pPr>
+        <w:rPr>
+          <w:color w:val="FF0000"/>
+          <w:sz w:val="28"/>
+          <w:szCs w:val="28"/>
+        </w:rPr>
+      </w:pPr>
+      <w:r>
+        <w:rPr>
+          <w:color w:val="FF0000"/>
+          <w:sz w:val="28"/>
+          <w:szCs w:val="28"/>
+        </w:rPr>
+        <w:t xml:space="preserve">    </w:t>
+      </w:r>
+      <w:proofErr w:type="spellStart"/>
+      <w:r>
+        <w:rPr>
+          <w:color w:val="FF0000"/>
+          <w:sz w:val="28"/>
+          <w:szCs w:val="28"/>
+        </w:rPr>
+        <w:t>totalAmount</w:t>
+      </w:r>
+      <w:proofErr w:type="spellEnd"/>
+      <w:r>
+        <w:rPr>
+          <w:color w:val="FF0000"/>
+          <w:sz w:val="28"/>
+          <w:szCs w:val="28"/>
+        </w:rPr>
+        <w:t xml:space="preserve"> += orders[</w:t>
+      </w:r>
+      <w:proofErr w:type="spellStart"/>
+      <w:r>
+        <w:rPr>
+          <w:color w:val="FF0000"/>
+          <w:sz w:val="28"/>
+          <w:szCs w:val="28"/>
+        </w:rPr>
+        <w:t>i</w:t>
+      </w:r>
+      <w:proofErr w:type="spellEnd"/>
       <w:proofErr w:type="gramStart"/>
       <w:r>
         <w:rPr>
@@ -772,121 +1033,139 @@
           <w:sz w:val="28"/>
           <w:szCs w:val="28"/>
         </w:rPr>
-        <w:t>+) {</w:t>
+        <w:t>].amount</w:t>
       </w:r>
       <w:proofErr w:type="gramEnd"/>
-    </w:p>
-    <w:p>
-      <w:pPr>
-        <w:rPr>
-          <w:color w:val="FF0000"/>
-          <w:sz w:val="28"/>
-          <w:szCs w:val="28"/>
-        </w:rPr>
-      </w:pPr>
-      <w:r>
-        <w:rPr>
-          <w:color w:val="FF0000"/>
-          <w:sz w:val="28"/>
-          <w:szCs w:val="28"/>
-        </w:rPr>
-        <w:t xml:space="preserve">    totalAmount += orders[i</w:t>
-      </w:r>
+      <w:r>
+        <w:rPr>
+          <w:color w:val="FF0000"/>
+          <w:sz w:val="28"/>
+          <w:szCs w:val="28"/>
+        </w:rPr>
+        <w:t xml:space="preserve">    </w:t>
+      </w:r>
+    </w:p>
+    <w:p>
+      <w:pPr>
+        <w:rPr>
+          <w:color w:val="FF0000"/>
+          <w:sz w:val="28"/>
+          <w:szCs w:val="28"/>
+        </w:rPr>
+      </w:pPr>
+      <w:r>
+        <w:rPr>
+          <w:color w:val="FF0000"/>
+          <w:sz w:val="28"/>
+          <w:szCs w:val="28"/>
+        </w:rPr>
+        <w:t>}</w:t>
+      </w:r>
+    </w:p>
+    <w:p>
+      <w:pPr>
+        <w:rPr>
+          <w:sz w:val="28"/>
+          <w:szCs w:val="28"/>
+        </w:rPr>
+      </w:pPr>
+      <w:r>
+        <w:rPr>
+          <w:sz w:val="28"/>
+          <w:szCs w:val="28"/>
+        </w:rPr>
+        <w:t xml:space="preserve">//reduce method </w:t>
+      </w:r>
+    </w:p>
+    <w:p>
+      <w:pPr>
+        <w:rPr>
+          <w:color w:val="4EA72E" w:themeColor="accent6"/>
+          <w:sz w:val="28"/>
+          <w:szCs w:val="28"/>
+        </w:rPr>
+      </w:pPr>
+      <w:r>
+        <w:rPr>
+          <w:color w:val="4EA72E" w:themeColor="accent6"/>
+          <w:sz w:val="28"/>
+          <w:szCs w:val="28"/>
+        </w:rPr>
+        <w:t xml:space="preserve">var </w:t>
+      </w:r>
+      <w:proofErr w:type="spellStart"/>
+      <w:r>
+        <w:rPr>
+          <w:color w:val="4EA72E" w:themeColor="accent6"/>
+          <w:sz w:val="28"/>
+          <w:szCs w:val="28"/>
+        </w:rPr>
+        <w:t>totalAmount</w:t>
+      </w:r>
+      <w:proofErr w:type="spellEnd"/>
+      <w:r>
+        <w:rPr>
+          <w:color w:val="4EA72E" w:themeColor="accent6"/>
+          <w:sz w:val="28"/>
+          <w:szCs w:val="28"/>
+        </w:rPr>
+        <w:t xml:space="preserve"> = </w:t>
+      </w:r>
+      <w:proofErr w:type="spellStart"/>
       <w:proofErr w:type="gramStart"/>
       <w:r>
         <w:rPr>
-          <w:color w:val="FF0000"/>
-          <w:sz w:val="28"/>
-          <w:szCs w:val="28"/>
-        </w:rPr>
-        <w:t>].amount</w:t>
-      </w:r>
+          <w:color w:val="4EA72E" w:themeColor="accent6"/>
+          <w:sz w:val="28"/>
+          <w:szCs w:val="28"/>
+        </w:rPr>
+        <w:t>orders.reduce</w:t>
+      </w:r>
+      <w:proofErr w:type="spellEnd"/>
       <w:proofErr w:type="gramEnd"/>
       <w:r>
         <w:rPr>
-          <w:color w:val="FF0000"/>
-          <w:sz w:val="28"/>
-          <w:szCs w:val="28"/>
-        </w:rPr>
-        <w:t xml:space="preserve">    </w:t>
-      </w:r>
-    </w:p>
-    <w:p>
-      <w:pPr>
-        <w:rPr>
-          <w:color w:val="FF0000"/>
-          <w:sz w:val="28"/>
-          <w:szCs w:val="28"/>
-        </w:rPr>
-      </w:pPr>
-      <w:r>
-        <w:rPr>
-          <w:color w:val="FF0000"/>
-          <w:sz w:val="28"/>
-          <w:szCs w:val="28"/>
-        </w:rPr>
-        <w:t>}</w:t>
-      </w:r>
-    </w:p>
-    <w:p>
-      <w:pPr>
-        <w:rPr>
-          <w:sz w:val="28"/>
-          <w:szCs w:val="28"/>
-        </w:rPr>
-      </w:pPr>
-      <w:r>
-        <w:rPr>
-          <w:sz w:val="28"/>
-          <w:szCs w:val="28"/>
-        </w:rPr>
-        <w:t xml:space="preserve">//reduce method </w:t>
-      </w:r>
-    </w:p>
-    <w:p>
-      <w:pPr>
-        <w:rPr>
           <w:color w:val="4EA72E" w:themeColor="accent6"/>
           <w:sz w:val="28"/>
           <w:szCs w:val="28"/>
         </w:rPr>
-      </w:pPr>
+        <w:t>(function (sum, order) {</w:t>
+      </w:r>
       <w:r>
         <w:rPr>
           <w:color w:val="4EA72E" w:themeColor="accent6"/>
           <w:sz w:val="28"/>
           <w:szCs w:val="28"/>
         </w:rPr>
-        <w:t xml:space="preserve">var totalAmount = </w:t>
-      </w:r>
-      <w:proofErr w:type="gramStart"/>
-      <w:r>
+        <w:t xml:space="preserve"> </w:t>
+      </w:r>
+    </w:p>
+    <w:p>
+      <w:pPr>
         <w:rPr>
           <w:color w:val="4EA72E" w:themeColor="accent6"/>
           <w:sz w:val="28"/>
           <w:szCs w:val="28"/>
         </w:rPr>
-        <w:t>orders.reduce</w:t>
-      </w:r>
-      <w:proofErr w:type="gramEnd"/>
+      </w:pPr>
       <w:r>
         <w:rPr>
           <w:color w:val="4EA72E" w:themeColor="accent6"/>
           <w:sz w:val="28"/>
           <w:szCs w:val="28"/>
         </w:rPr>
-        <w:t xml:space="preserve">(function (sum, </w:t>
-      </w:r>
-      <w:proofErr w:type="gramStart"/>
+        <w:t xml:space="preserve">return sum + </w:t>
+      </w:r>
+      <w:proofErr w:type="spellStart"/>
       <w:r>
         <w:rPr>
           <w:color w:val="4EA72E" w:themeColor="accent6"/>
           <w:sz w:val="28"/>
           <w:szCs w:val="28"/>
         </w:rPr>
-        <w:t>order) {</w:t>
-      </w:r>
-      <w:proofErr w:type="gramEnd"/>
+        <w:t>order.amount</w:t>
+      </w:r>
+      <w:proofErr w:type="spellEnd"/>
       <w:r>
         <w:rPr>
           <w:color w:val="4EA72E" w:themeColor="accent6"/>
@@ -894,23 +1173,6 @@
           <w:szCs w:val="28"/>
         </w:rPr>
         <w:t xml:space="preserve"> </w:t>
-      </w:r>
-    </w:p>
-    <w:p>
-      <w:pPr>
-        <w:rPr>
-          <w:color w:val="4EA72E" w:themeColor="accent6"/>
-          <w:sz w:val="28"/>
-          <w:szCs w:val="28"/>
-        </w:rPr>
-      </w:pPr>
-      <w:r>
-        <w:rPr>
-          <w:color w:val="4EA72E" w:themeColor="accent6"/>
-          <w:sz w:val="28"/>
-          <w:szCs w:val="28"/>
-        </w:rPr>
-        <w:t xml:space="preserve">return sum + order.amount </w:t>
       </w:r>
     </w:p>
     <w:p>
@@ -941,7 +1203,7 @@
 </file>
 
 <file path=word/styles.xml><?xml version="1.0" encoding="utf-8"?>
-<w:styles xmlns:mc="http://schemas.openxmlformats.org/markup-compatibility/2006" xmlns:r="http://schemas.openxmlformats.org/officeDocument/2006/relationships" xmlns:w="http://schemas.openxmlformats.org/wordprocessingml/2006/main" xmlns:w14="http://schemas.microsoft.com/office/word/2010/wordml" xmlns:w15="http://schemas.microsoft.com/office/word/2012/wordml" xmlns:w16cex="http://schemas.microsoft.com/office/word/2018/wordml/cex" xmlns:w16cid="http://schemas.microsoft.com/office/word/2016/wordml/cid" xmlns:w16="http://schemas.microsoft.com/office/word/2018/wordml" xmlns:w16du="http://schemas.microsoft.com/office/word/2023/wordml/word16du" xmlns:w16sdtdh="http://schemas.microsoft.com/office/word/2020/wordml/sdtdatahash" xmlns:w16sdtfl="http://schemas.microsoft.com/office/word/2024/wordml/sdtformatlock" xmlns:w16se="http://schemas.microsoft.com/office/word/2015/wordml/symex" mc:Ignorable="w14 w15 w16se w16cid w16 w16cex w16sdtdh w16sdtfl w16du">
+<w:styles xmlns:mc="http://schemas.openxmlformats.org/markup-compatibility/2006" xmlns:r="http://schemas.openxmlformats.org/officeDocument/2006/relationships" xmlns:w="http://schemas.openxmlformats.org/wordprocessingml/2006/main" xmlns:w14="http://schemas.microsoft.com/office/word/2010/wordml" xmlns:w15="http://schemas.microsoft.com/office/word/2012/wordml" xmlns:w16cex="http://schemas.microsoft.com/office/word/2018/wordml/cex" xmlns:w16cid="http://schemas.microsoft.com/office/word/2016/wordml/cid" xmlns:w16="http://schemas.microsoft.com/office/word/2018/wordml" xmlns:w16sdtdh="http://schemas.microsoft.com/office/word/2020/wordml/sdtdatahash" xmlns:w16se="http://schemas.microsoft.com/office/word/2015/wordml/symex" mc:Ignorable="w14 w15 w16se w16cid w16 w16cex w16sdtdh">
   <w:docDefaults>
     <w:rPrDefault>
       <w:rPr>

</xml_diff>